<commit_message>
2nd & 3rd lin changed by prajwal
</commit_message>
<xml_diff>
--- a/New Microsoft Word Document.docx
+++ b/New Microsoft Word Document.docx
@@ -4,237 +4,49 @@
   <w:body>
     <w:p>
       <w:r>
-        <w:rPr>
-          <w:noProof/>
-          <w:lang w:val="en-US"/>
-        </w:rPr>
-        <w:drawing>
-          <wp:inline distT="0" distB="0" distL="0" distR="0">
-            <wp:extent cx="5731510" cy="3192720"/>
-            <wp:effectExtent l="19050" t="0" r="2540" b="0"/>
-            <wp:docPr id="2" name="Picture 1"/>
-            <wp:cNvGraphicFramePr>
-              <a:graphicFrameLocks xmlns:a="http://schemas.openxmlformats.org/drawingml/2006/main" noChangeAspect="1"/>
-            </wp:cNvGraphicFramePr>
-            <a:graphic xmlns:a="http://schemas.openxmlformats.org/drawingml/2006/main">
-              <a:graphicData uri="http://schemas.openxmlformats.org/drawingml/2006/picture">
-                <pic:pic xmlns:pic="http://schemas.openxmlformats.org/drawingml/2006/picture">
-                  <pic:nvPicPr>
-                    <pic:cNvPr id="0" name="Picture 1"/>
-                    <pic:cNvPicPr>
-                      <a:picLocks noChangeAspect="1" noChangeArrowheads="1"/>
-                    </pic:cNvPicPr>
-                  </pic:nvPicPr>
-                  <pic:blipFill>
-                    <a:blip r:embed="rId4" cstate="print"/>
-                    <a:srcRect/>
-                    <a:stretch>
-                      <a:fillRect/>
-                    </a:stretch>
-                  </pic:blipFill>
-                  <pic:spPr bwMode="auto">
-                    <a:xfrm>
-                      <a:off x="0" y="0"/>
-                      <a:ext cx="5731510" cy="3192720"/>
-                    </a:xfrm>
-                    <a:prstGeom prst="rect">
-                      <a:avLst/>
-                    </a:prstGeom>
-                    <a:noFill/>
-                    <a:ln w="9525">
-                      <a:noFill/>
-                      <a:miter lim="800000"/>
-                      <a:headEnd/>
-                      <a:tailEnd/>
-                    </a:ln>
-                  </pic:spPr>
-                </pic:pic>
-              </a:graphicData>
-            </a:graphic>
-          </wp:inline>
-        </w:drawing>
-      </w:r>
-      <w:r>
-        <w:rPr>
-          <w:noProof/>
-          <w:lang w:val="en-US"/>
-        </w:rPr>
-        <w:drawing>
-          <wp:inline distT="0" distB="0" distL="0" distR="0">
-            <wp:extent cx="5731510" cy="3223895"/>
-            <wp:effectExtent l="0" t="0" r="2540" b="0"/>
-            <wp:docPr id="231696142" name="Picture 1"/>
-            <wp:cNvGraphicFramePr>
-              <a:graphicFrameLocks xmlns:a="http://schemas.openxmlformats.org/drawingml/2006/main" noChangeAspect="1"/>
-            </wp:cNvGraphicFramePr>
-            <a:graphic xmlns:a="http://schemas.openxmlformats.org/drawingml/2006/main">
-              <a:graphicData uri="http://schemas.openxmlformats.org/drawingml/2006/picture">
-                <pic:pic xmlns:pic="http://schemas.openxmlformats.org/drawingml/2006/picture">
-                  <pic:nvPicPr>
-                    <pic:cNvPr id="231696142" name=""/>
-                    <pic:cNvPicPr/>
-                  </pic:nvPicPr>
-                  <pic:blipFill>
-                    <a:blip r:embed="rId5" cstate="print"/>
-                    <a:stretch>
-                      <a:fillRect/>
-                    </a:stretch>
-                  </pic:blipFill>
-                  <pic:spPr>
-                    <a:xfrm>
-                      <a:off x="0" y="0"/>
-                      <a:ext cx="5731510" cy="3223895"/>
-                    </a:xfrm>
-                    <a:prstGeom prst="rect">
-                      <a:avLst/>
-                    </a:prstGeom>
-                  </pic:spPr>
-                </pic:pic>
-              </a:graphicData>
-            </a:graphic>
-          </wp:inline>
-        </w:drawing>
+        <w:t>It is sanath’s file</w:t>
       </w:r>
     </w:p>
     <w:p>
       <w:r>
-        <w:rPr>
-          <w:noProof/>
-          <w:lang w:val="en-US"/>
-        </w:rPr>
-        <w:lastRenderedPageBreak/>
-        <w:drawing>
-          <wp:inline distT="0" distB="0" distL="0" distR="0">
-            <wp:extent cx="5731510" cy="3222929"/>
-            <wp:effectExtent l="19050" t="0" r="2540" b="0"/>
-            <wp:docPr id="3" name="Picture 1"/>
-            <wp:cNvGraphicFramePr>
-              <a:graphicFrameLocks xmlns:a="http://schemas.openxmlformats.org/drawingml/2006/main" noChangeAspect="1"/>
-            </wp:cNvGraphicFramePr>
-            <a:graphic xmlns:a="http://schemas.openxmlformats.org/drawingml/2006/main">
-              <a:graphicData uri="http://schemas.openxmlformats.org/drawingml/2006/picture">
-                <pic:pic xmlns:pic="http://schemas.openxmlformats.org/drawingml/2006/picture">
-                  <pic:nvPicPr>
-                    <pic:cNvPr id="0" name="Picture 1"/>
-                    <pic:cNvPicPr>
-                      <a:picLocks noChangeAspect="1" noChangeArrowheads="1"/>
-                    </pic:cNvPicPr>
-                  </pic:nvPicPr>
-                  <pic:blipFill>
-                    <a:blip r:embed="rId6" cstate="print"/>
-                    <a:srcRect/>
-                    <a:stretch>
-                      <a:fillRect/>
-                    </a:stretch>
-                  </pic:blipFill>
-                  <pic:spPr bwMode="auto">
-                    <a:xfrm>
-                      <a:off x="0" y="0"/>
-                      <a:ext cx="5731510" cy="3222929"/>
-                    </a:xfrm>
-                    <a:prstGeom prst="rect">
-                      <a:avLst/>
-                    </a:prstGeom>
-                    <a:noFill/>
-                    <a:ln w="9525">
-                      <a:noFill/>
-                      <a:miter lim="800000"/>
-                      <a:headEnd/>
-                      <a:tailEnd/>
-                    </a:ln>
-                  </pic:spPr>
-                </pic:pic>
-              </a:graphicData>
-            </a:graphic>
-          </wp:inline>
-        </w:drawing>
-      </w:r>
-      <w:r>
-        <w:rPr>
-          <w:noProof/>
-          <w:lang w:val="en-US"/>
-        </w:rPr>
-        <w:drawing>
-          <wp:inline distT="0" distB="0" distL="0" distR="0">
-            <wp:extent cx="5731510" cy="3215881"/>
-            <wp:effectExtent l="19050" t="0" r="2540" b="0"/>
-            <wp:docPr id="1" name="Picture 1"/>
-            <wp:cNvGraphicFramePr>
-              <a:graphicFrameLocks xmlns:a="http://schemas.openxmlformats.org/drawingml/2006/main" noChangeAspect="1"/>
-            </wp:cNvGraphicFramePr>
-            <a:graphic xmlns:a="http://schemas.openxmlformats.org/drawingml/2006/main">
-              <a:graphicData uri="http://schemas.openxmlformats.org/drawingml/2006/picture">
-                <pic:pic xmlns:pic="http://schemas.openxmlformats.org/drawingml/2006/picture">
-                  <pic:nvPicPr>
-                    <pic:cNvPr id="0" name="Picture 1"/>
-                    <pic:cNvPicPr>
-                      <a:picLocks noChangeAspect="1" noChangeArrowheads="1"/>
-                    </pic:cNvPicPr>
-                  </pic:nvPicPr>
-                  <pic:blipFill>
-                    <a:blip r:embed="rId7" cstate="print"/>
-                    <a:srcRect/>
-                    <a:stretch>
-                      <a:fillRect/>
-                    </a:stretch>
-                  </pic:blipFill>
-                  <pic:spPr bwMode="auto">
-                    <a:xfrm>
-                      <a:off x="0" y="0"/>
-                      <a:ext cx="5731510" cy="3215881"/>
-                    </a:xfrm>
-                    <a:prstGeom prst="rect">
-                      <a:avLst/>
-                    </a:prstGeom>
-                    <a:noFill/>
-                    <a:ln w="9525">
-                      <a:noFill/>
-                      <a:miter lim="800000"/>
-                      <a:headEnd/>
-                      <a:tailEnd/>
-                    </a:ln>
-                  </pic:spPr>
-                </pic:pic>
-              </a:graphicData>
-            </a:graphic>
-          </wp:inline>
-        </w:drawing>
+        <w:t>I am prajwal</w:t>
       </w:r>
     </w:p>
     <w:p>
       <w:r>
-        <w:object w:dxaOrig="9060" w:dyaOrig="10536">
-          <v:shapetype id="_x0000_t75" coordsize="21600,21600" o:spt="75" o:preferrelative="t" path="m@4@5l@4@11@9@11@9@5xe" filled="f" stroked="f">
-            <v:stroke joinstyle="miter"/>
-            <v:formulas>
-              <v:f eqn="if lineDrawn pixelLineWidth 0"/>
-              <v:f eqn="sum @0 1 0"/>
-              <v:f eqn="sum 0 0 @1"/>
-              <v:f eqn="prod @2 1 2"/>
-              <v:f eqn="prod @3 21600 pixelWidth"/>
-              <v:f eqn="prod @3 21600 pixelHeight"/>
-              <v:f eqn="sum @0 0 1"/>
-              <v:f eqn="prod @6 1 2"/>
-              <v:f eqn="prod @7 21600 pixelWidth"/>
-              <v:f eqn="sum @8 21600 0"/>
-              <v:f eqn="prod @7 21600 pixelHeight"/>
-              <v:f eqn="sum @10 21600 0"/>
-            </v:formulas>
-            <v:path o:extrusionok="f" gradientshapeok="t" o:connecttype="rect"/>
-            <o:lock v:ext="edit" aspectratio="t"/>
-          </v:shapetype>
-          <v:shape id="_x0000_i1025" type="#_x0000_t75" style="width:453pt;height:526.8pt" o:ole="">
-            <v:imagedata r:id="rId8" o:title=""/>
-          </v:shape>
-          <o:OLEObject Type="Embed" ProgID="Word.Document.12" ShapeID="_x0000_i1025" DrawAspect="Content" ObjectID="_1783939335" r:id="rId9">
-            <o:FieldCodes>\s</o:FieldCodes>
-          </o:OLEObject>
-        </w:object>
+        <w:t>2</w:t>
+      </w:r>
+      <w:r>
+        <w:rPr>
+          <w:vertAlign w:val="superscript"/>
+        </w:rPr>
+        <w:t>nd</w:t>
+      </w:r>
+      <w:r>
+        <w:t xml:space="preserve"> </w:t>
+      </w:r>
+      <w:r>
+        <w:t>&amp; 3</w:t>
+      </w:r>
+      <w:r>
+        <w:rPr>
+          <w:vertAlign w:val="superscript"/>
+        </w:rPr>
+        <w:t>rd</w:t>
+      </w:r>
+      <w:r>
+        <w:t xml:space="preserve"> Line changed</w:t>
       </w:r>
     </w:p>
     <w:sectPr>
       <w:pgSz w:w="11906" w:h="16838"/>
-      <w:pgMar w:top="1440" w:right="1440" w:bottom="1440" w:left="1440" w:header="708" w:footer="708" w:gutter="0"/>
+      <w:pgMar w:top="720" w:right="720" w:bottom="720" w:left="720" w:header="708" w:footer="708" w:gutter="0"/>
+      <w:pgBorders w:offsetFrom="page">
+        <w:top w:val="single" w:sz="4" w:space="24" w:color="auto"/>
+        <w:left w:val="single" w:sz="4" w:space="24" w:color="auto"/>
+        <w:bottom w:val="single" w:sz="4" w:space="24" w:color="auto"/>
+        <w:right w:val="single" w:sz="4" w:space="24" w:color="auto"/>
+      </w:pgBorders>
       <w:cols w:space="708"/>
       <w:docGrid w:linePitch="360"/>
     </w:sectPr>
@@ -754,7 +566,7 @@
   <a:extraClrSchemeLst/>
   <a:extLst>
     <a:ext uri="{05A4C25C-085E-4340-85A3-A5531E510DB2}">
-      <thm15:themeFamily xmlns="" xmlns:thm15="http://schemas.microsoft.com/office/thememl/2012/main" name="Office Theme" id="{62F939B6-93AF-4DB8-9C6B-D6C7DFDC589F}" vid="{4A3C46E8-61CC-4603-A589-7422A47A8E4A}"/>
+      <thm15:themeFamily xmlns:thm15="http://schemas.microsoft.com/office/thememl/2012/main" xmlns="" name="Office Theme" id="{62F939B6-93AF-4DB8-9C6B-D6C7DFDC589F}" vid="{4A3C46E8-61CC-4603-A589-7422A47A8E4A}"/>
     </a:ext>
   </a:extLst>
 </a:theme>

</xml_diff>